<commit_message>
Project Log and Minutes Updated
</commit_message>
<xml_diff>
--- a/Meeting Minuets/March 30 - Meeting Minutes.docx
+++ b/Meeting Minuets/March 30 - Meeting Minutes.docx
@@ -3339,8 +3339,6 @@
               </w:rPr>
               <w:t>PowerPoint</w:t>
             </w:r>
-            <w:bookmarkStart w:id="0" w:name="_GoBack"/>
-            <w:bookmarkEnd w:id="0"/>
           </w:p>
         </w:tc>
         <w:tc>
@@ -3368,21 +3366,12 @@
                 <w:szCs w:val="18"/>
               </w:rPr>
             </w:pPr>
-            <w:proofErr w:type="spellStart"/>
-            <w:r>
-              <w:rPr>
-                <w:sz w:val="18"/>
-                <w:szCs w:val="18"/>
-              </w:rPr>
-              <w:t>Shalmi</w:t>
-            </w:r>
-            <w:proofErr w:type="spellEnd"/>
-            <w:r>
-              <w:rPr>
-                <w:sz w:val="18"/>
-                <w:szCs w:val="18"/>
-              </w:rPr>
-              <w:t xml:space="preserve"> and Diya</w:t>
+            <w:r>
+              <w:rPr>
+                <w:sz w:val="18"/>
+                <w:szCs w:val="18"/>
+              </w:rPr>
+              <w:t>Scott</w:t>
             </w:r>
           </w:p>
         </w:tc>
@@ -3418,6 +3407,8 @@
             </w:r>
           </w:p>
         </w:tc>
+        <w:bookmarkStart w:id="0" w:name="_GoBack"/>
+        <w:bookmarkEnd w:id="0"/>
       </w:tr>
       <w:tr>
         <w:tc>
@@ -3632,7 +3623,14 @@
                 <w:sz w:val="18"/>
                 <w:szCs w:val="18"/>
               </w:rPr>
-              <w:t>04/01/2017</w:t>
+              <w:t>04/03</w:t>
+            </w:r>
+            <w:r>
+              <w:rPr>
+                <w:sz w:val="18"/>
+                <w:szCs w:val="18"/>
+              </w:rPr>
+              <w:t>/2017</w:t>
             </w:r>
           </w:p>
         </w:tc>
@@ -3696,6 +3694,13 @@
                 <w:szCs w:val="18"/>
               </w:rPr>
             </w:pPr>
+            <w:r>
+              <w:rPr>
+                <w:sz w:val="18"/>
+                <w:szCs w:val="18"/>
+              </w:rPr>
+              <w:t>5:30</w:t>
+            </w:r>
           </w:p>
         </w:tc>
         <w:tc>
@@ -3764,7 +3769,7 @@
                 <w:sz w:val="18"/>
                 <w:szCs w:val="18"/>
               </w:rPr>
-              <w:t>Online Meeting</w:t>
+              <w:t>Learning Commons at Mills Library</w:t>
             </w:r>
           </w:p>
         </w:tc>

</xml_diff>